<commit_message>
VanLT - Slide - Up part
</commit_message>
<xml_diff>
--- a/1. Document/0. Report/Report 2_Project Management Plan.docx
+++ b/1. Document/0. Report/Report 2_Project Management Plan.docx
@@ -1,6 +1,6 @@
 
 <file path=word/document.xml><?xml version="1.0" encoding="utf-8"?>
-<w:document xmlns:wpc="http://schemas.microsoft.com/office/word/2010/wordprocessingCanvas" xmlns:cx="http://schemas.microsoft.com/office/drawing/2014/chartex" xmlns:cx1="http://schemas.microsoft.com/office/drawing/2015/9/8/chartex" xmlns:cx2="http://schemas.microsoft.com/office/drawing/2015/10/21/chartex" xmlns:cx3="http://schemas.microsoft.com/office/drawing/2016/5/9/chartex" xmlns:cx4="http://schemas.microsoft.com/office/drawing/2016/5/10/chartex" xmlns:cx5="http://schemas.microsoft.com/office/drawing/2016/5/11/chartex" xmlns:cx6="http://schemas.microsoft.com/office/drawing/2016/5/12/chartex" xmlns:cx7="http://schemas.microsoft.com/office/drawing/2016/5/13/chartex" xmlns:cx8="http://schemas.microsoft.com/office/drawing/2016/5/14/chartex" xmlns:mc="http://schemas.openxmlformats.org/markup-compatibility/2006" xmlns:aink="http://schemas.microsoft.com/office/drawing/2016/ink" xmlns:am3d="http://schemas.microsoft.com/office/drawing/2017/model3d" xmlns:o="urn:schemas-microsoft-com:office:office" xmlns:r="http://schemas.openxmlformats.org/officeDocument/2006/relationships" xmlns:m="http://schemas.openxmlformats.org/officeDocument/2006/math" xmlns:v="urn:schemas-microsoft-com:vml" xmlns:wp14="http://schemas.microsoft.com/office/word/2010/wordprocessingDrawing" xmlns:wp="http://schemas.openxmlformats.org/drawingml/2006/wordprocessingDrawing" xmlns:w10="urn:schemas-microsoft-com:office:word" xmlns:w="http://schemas.openxmlformats.org/wordprocessingml/2006/main" xmlns:w14="http://schemas.microsoft.com/office/word/2010/wordml" xmlns:w15="http://schemas.microsoft.com/office/word/2012/wordml" xmlns:w16cex="http://schemas.microsoft.com/office/word/2018/wordml/cex" xmlns:w16cid="http://schemas.microsoft.com/office/word/2016/wordml/cid" xmlns:w16="http://schemas.microsoft.com/office/word/2018/wordml" xmlns:w16se="http://schemas.microsoft.com/office/word/2015/wordml/symex" xmlns:wpg="http://schemas.microsoft.com/office/word/2010/wordprocessingGroup" xmlns:wpi="http://schemas.microsoft.com/office/word/2010/wordprocessingInk" xmlns:wne="http://schemas.microsoft.com/office/word/2006/wordml" xmlns:wps="http://schemas.microsoft.com/office/word/2010/wordprocessingShape" mc:Ignorable="w14 w15 w16se w16cid w16 w16cex wp14">
+<w:document xmlns:wpc="http://schemas.microsoft.com/office/word/2010/wordprocessingCanvas" xmlns:cx="http://schemas.microsoft.com/office/drawing/2014/chartex" xmlns:cx1="http://schemas.microsoft.com/office/drawing/2015/9/8/chartex" xmlns:cx2="http://schemas.microsoft.com/office/drawing/2015/10/21/chartex" xmlns:cx3="http://schemas.microsoft.com/office/drawing/2016/5/9/chartex" xmlns:cx4="http://schemas.microsoft.com/office/drawing/2016/5/10/chartex" xmlns:cx5="http://schemas.microsoft.com/office/drawing/2016/5/11/chartex" xmlns:cx6="http://schemas.microsoft.com/office/drawing/2016/5/12/chartex" xmlns:cx7="http://schemas.microsoft.com/office/drawing/2016/5/13/chartex" xmlns:cx8="http://schemas.microsoft.com/office/drawing/2016/5/14/chartex" xmlns:mc="http://schemas.openxmlformats.org/markup-compatibility/2006" xmlns:aink="http://schemas.microsoft.com/office/drawing/2016/ink" xmlns:am3d="http://schemas.microsoft.com/office/drawing/2017/model3d" xmlns:o="urn:schemas-microsoft-com:office:office" xmlns:r="http://schemas.openxmlformats.org/officeDocument/2006/relationships" xmlns:m="http://schemas.openxmlformats.org/officeDocument/2006/math" xmlns:v="urn:schemas-microsoft-com:vml" xmlns:wp14="http://schemas.microsoft.com/office/word/2010/wordprocessingDrawing" xmlns:wp="http://schemas.openxmlformats.org/drawingml/2006/wordprocessingDrawing" xmlns:w10="urn:schemas-microsoft-com:office:word" xmlns:w="http://schemas.openxmlformats.org/wordprocessingml/2006/main" xmlns:w14="http://schemas.microsoft.com/office/word/2010/wordml" xmlns:w15="http://schemas.microsoft.com/office/word/2012/wordml" xmlns:w16cex="http://schemas.microsoft.com/office/word/2018/wordml/cex" xmlns:w16cid="http://schemas.microsoft.com/office/word/2016/wordml/cid" xmlns:w16="http://schemas.microsoft.com/office/word/2018/wordml" xmlns:w16sdtdh="http://schemas.microsoft.com/office/word/2020/wordml/sdtdatahash" xmlns:w16se="http://schemas.microsoft.com/office/word/2015/wordml/symex" xmlns:wpg="http://schemas.microsoft.com/office/word/2010/wordprocessingGroup" xmlns:wpi="http://schemas.microsoft.com/office/word/2010/wordprocessingInk" xmlns:wne="http://schemas.microsoft.com/office/word/2006/wordml" xmlns:wps="http://schemas.microsoft.com/office/word/2010/wordprocessingShape" mc:Ignorable="w14 w15 w16se w16cid w16 w16cex w16sdtdh wp14">
   <w:body>
     <w:p/>
     <w:p>
@@ -17364,10 +17364,10 @@
           <w:noProof/>
         </w:rPr>
         <w:drawing>
-          <wp:inline distT="0" distB="0" distL="0" distR="0" wp14:anchorId="40AA4CF7" wp14:editId="75C0008E">
-            <wp:extent cx="5746750" cy="3020695"/>
-            <wp:effectExtent l="0" t="0" r="6350" b="8255"/>
-            <wp:docPr id="3" name="Picture 3"/>
+          <wp:inline distT="0" distB="0" distL="0" distR="0" wp14:anchorId="6CF6D853" wp14:editId="2DD87E46">
+            <wp:extent cx="5746750" cy="3238500"/>
+            <wp:effectExtent l="0" t="0" r="6350" b="0"/>
+            <wp:docPr id="2" name="Picture 2"/>
             <wp:cNvGraphicFramePr>
               <a:graphicFrameLocks xmlns:a="http://schemas.openxmlformats.org/drawingml/2006/main" noChangeAspect="1"/>
             </wp:cNvGraphicFramePr>
@@ -17375,17 +17375,11 @@
               <a:graphicData uri="http://schemas.openxmlformats.org/drawingml/2006/picture">
                 <pic:pic xmlns:pic="http://schemas.openxmlformats.org/drawingml/2006/picture">
                   <pic:nvPicPr>
-                    <pic:cNvPr id="3" name="Picture 3"/>
+                    <pic:cNvPr id="1" name=""/>
                     <pic:cNvPicPr/>
                   </pic:nvPicPr>
                   <pic:blipFill>
-                    <a:blip r:embed="rId8">
-                      <a:extLst>
-                        <a:ext uri="{28A0092B-C50C-407E-A947-70E740481C1C}">
-                          <a14:useLocalDpi xmlns:a14="http://schemas.microsoft.com/office/drawing/2010/main" val="0"/>
-                        </a:ext>
-                      </a:extLst>
-                    </a:blip>
+                    <a:blip r:embed="rId8"/>
                     <a:stretch>
                       <a:fillRect/>
                     </a:stretch>
@@ -17393,7 +17387,7 @@
                   <pic:spPr>
                     <a:xfrm>
                       <a:off x="0" y="0"/>
-                      <a:ext cx="5746750" cy="3020695"/>
+                      <a:ext cx="5746750" cy="3238500"/>
                     </a:xfrm>
                     <a:prstGeom prst="rect">
                       <a:avLst/>
@@ -17641,8 +17635,31 @@
                 <w:rFonts w:asciiTheme="minorHAnsi" w:hAnsiTheme="minorHAnsi" w:cstheme="minorHAnsi"/>
                 <w:sz w:val="22"/>
               </w:rPr>
-              <w:t>Tran Thanh Tung</w:t>
-            </w:r>
+              <w:t>Nguyen</w:t>
+            </w:r>
+            <w:r>
+              <w:rPr>
+                <w:rFonts w:asciiTheme="minorHAnsi" w:hAnsiTheme="minorHAnsi" w:cstheme="minorHAnsi"/>
+                <w:sz w:val="22"/>
+              </w:rPr>
+              <w:t xml:space="preserve"> Thanh Tung</w:t>
+            </w:r>
+            <w:r>
+              <w:rPr>
+                <w:rFonts w:asciiTheme="minorHAnsi" w:hAnsiTheme="minorHAnsi" w:cstheme="minorHAnsi"/>
+                <w:sz w:val="22"/>
+              </w:rPr>
+              <w:t xml:space="preserve">, Mai Van </w:t>
+            </w:r>
+            <w:proofErr w:type="spellStart"/>
+            <w:r>
+              <w:rPr>
+                <w:rFonts w:asciiTheme="minorHAnsi" w:hAnsiTheme="minorHAnsi" w:cstheme="minorHAnsi"/>
+                <w:sz w:val="22"/>
+              </w:rPr>
+              <w:t>Vien</w:t>
+            </w:r>
+            <w:proofErr w:type="spellEnd"/>
           </w:p>
         </w:tc>
       </w:tr>
@@ -17687,17 +17704,8 @@
                 <w:rFonts w:asciiTheme="minorHAnsi" w:hAnsiTheme="minorHAnsi" w:cstheme="minorHAnsi"/>
                 <w:sz w:val="22"/>
               </w:rPr>
-              <w:t xml:space="preserve">Mai Van </w:t>
-            </w:r>
-            <w:proofErr w:type="spellStart"/>
-            <w:r>
-              <w:rPr>
-                <w:rFonts w:asciiTheme="minorHAnsi" w:hAnsiTheme="minorHAnsi" w:cstheme="minorHAnsi"/>
-                <w:sz w:val="22"/>
-              </w:rPr>
-              <w:t>Vien</w:t>
-            </w:r>
-            <w:proofErr w:type="spellEnd"/>
+              <w:t>Ha Viet Dung</w:t>
+            </w:r>
           </w:p>
         </w:tc>
       </w:tr>
@@ -17749,37 +17757,7 @@
                 <w:rFonts w:asciiTheme="minorHAnsi" w:hAnsiTheme="minorHAnsi" w:cstheme="minorHAnsi"/>
                 <w:sz w:val="22"/>
               </w:rPr>
-              <w:t xml:space="preserve">Ha Viet Dung, </w:t>
-            </w:r>
-            <w:r>
-              <w:rPr>
-                <w:rFonts w:asciiTheme="minorHAnsi" w:hAnsiTheme="minorHAnsi" w:cstheme="minorHAnsi"/>
-                <w:sz w:val="22"/>
-              </w:rPr>
-              <w:t xml:space="preserve">Nguyen </w:t>
-            </w:r>
-            <w:proofErr w:type="spellStart"/>
-            <w:r>
-              <w:rPr>
-                <w:rFonts w:asciiTheme="minorHAnsi" w:hAnsiTheme="minorHAnsi" w:cstheme="minorHAnsi"/>
-                <w:sz w:val="22"/>
-              </w:rPr>
-              <w:t>Huy</w:t>
-            </w:r>
-            <w:proofErr w:type="spellEnd"/>
-            <w:r>
-              <w:rPr>
-                <w:rFonts w:asciiTheme="minorHAnsi" w:hAnsiTheme="minorHAnsi" w:cstheme="minorHAnsi"/>
-                <w:sz w:val="22"/>
-              </w:rPr>
-              <w:t xml:space="preserve"> Hoang</w:t>
-            </w:r>
-            <w:r>
-              <w:rPr>
-                <w:rFonts w:asciiTheme="minorHAnsi" w:hAnsiTheme="minorHAnsi" w:cstheme="minorHAnsi"/>
-                <w:sz w:val="22"/>
-              </w:rPr>
-              <w:t>, Tran Thanh Tung</w:t>
+              <w:t>Le Thien Van</w:t>
             </w:r>
           </w:p>
         </w:tc>
@@ -17837,21 +17815,20 @@
         <w:tc>
           <w:tcPr>
             <w:tcW w:w="2155" w:type="dxa"/>
-            <w:hideMark/>
-          </w:tcPr>
-          <w:p>
-            <w:pPr>
-              <w:rPr>
-                <w:rFonts w:asciiTheme="minorHAnsi" w:hAnsiTheme="minorHAnsi" w:cstheme="minorHAnsi"/>
-                <w:sz w:val="22"/>
-              </w:rPr>
-            </w:pPr>
-            <w:r>
-              <w:rPr>
-                <w:rFonts w:asciiTheme="minorHAnsi" w:hAnsiTheme="minorHAnsi" w:cstheme="minorHAnsi"/>
-                <w:sz w:val="22"/>
-              </w:rPr>
-              <w:t>Test Leader</w:t>
+          </w:tcPr>
+          <w:p>
+            <w:pPr>
+              <w:rPr>
+                <w:rFonts w:asciiTheme="minorHAnsi" w:hAnsiTheme="minorHAnsi" w:cstheme="minorHAnsi"/>
+                <w:sz w:val="22"/>
+              </w:rPr>
+            </w:pPr>
+            <w:r>
+              <w:rPr>
+                <w:rFonts w:asciiTheme="minorHAnsi" w:hAnsiTheme="minorHAnsi" w:cstheme="minorHAnsi"/>
+                <w:sz w:val="22"/>
+              </w:rPr>
+              <w:t>Developer</w:t>
             </w:r>
           </w:p>
         </w:tc>
@@ -17871,7 +17848,39 @@
                 <w:rFonts w:asciiTheme="minorHAnsi" w:hAnsiTheme="minorHAnsi" w:cstheme="minorHAnsi"/>
                 <w:sz w:val="22"/>
               </w:rPr>
-              <w:t>Ha Viet Dung</w:t>
+              <w:t xml:space="preserve">Mai Van </w:t>
+            </w:r>
+            <w:proofErr w:type="spellStart"/>
+            <w:r>
+              <w:rPr>
+                <w:rFonts w:asciiTheme="minorHAnsi" w:hAnsiTheme="minorHAnsi" w:cstheme="minorHAnsi"/>
+                <w:sz w:val="22"/>
+              </w:rPr>
+              <w:t>Vien</w:t>
+            </w:r>
+            <w:proofErr w:type="spellEnd"/>
+            <w:r>
+              <w:rPr>
+                <w:rFonts w:asciiTheme="minorHAnsi" w:hAnsiTheme="minorHAnsi" w:cstheme="minorHAnsi"/>
+                <w:sz w:val="22"/>
+              </w:rPr>
+              <w:t xml:space="preserve">, Ha Viet Dung, Nguyen Thanh Tung, Nguyen </w:t>
+            </w:r>
+            <w:proofErr w:type="spellStart"/>
+            <w:r>
+              <w:rPr>
+                <w:rFonts w:asciiTheme="minorHAnsi" w:hAnsiTheme="minorHAnsi" w:cstheme="minorHAnsi"/>
+                <w:sz w:val="22"/>
+              </w:rPr>
+              <w:t>Huy</w:t>
+            </w:r>
+            <w:proofErr w:type="spellEnd"/>
+            <w:r>
+              <w:rPr>
+                <w:rFonts w:asciiTheme="minorHAnsi" w:hAnsiTheme="minorHAnsi" w:cstheme="minorHAnsi"/>
+                <w:sz w:val="22"/>
+              </w:rPr>
+              <w:t xml:space="preserve"> Hoang</w:t>
             </w:r>
           </w:p>
         </w:tc>
@@ -17897,6 +17906,61 @@
                 <w:rFonts w:asciiTheme="minorHAnsi" w:hAnsiTheme="minorHAnsi" w:cstheme="minorHAnsi"/>
                 <w:sz w:val="22"/>
               </w:rPr>
+              <w:t>Test Leader</w:t>
+            </w:r>
+          </w:p>
+        </w:tc>
+        <w:tc>
+          <w:tcPr>
+            <w:tcW w:w="6804" w:type="dxa"/>
+          </w:tcPr>
+          <w:p>
+            <w:pPr>
+              <w:rPr>
+                <w:rFonts w:asciiTheme="minorHAnsi" w:hAnsiTheme="minorHAnsi" w:cstheme="minorHAnsi"/>
+                <w:sz w:val="22"/>
+              </w:rPr>
+            </w:pPr>
+            <w:r>
+              <w:rPr>
+                <w:rFonts w:asciiTheme="minorHAnsi" w:hAnsiTheme="minorHAnsi" w:cstheme="minorHAnsi"/>
+                <w:sz w:val="22"/>
+              </w:rPr>
+              <w:t xml:space="preserve">Mai Van </w:t>
+            </w:r>
+            <w:proofErr w:type="spellStart"/>
+            <w:r>
+              <w:rPr>
+                <w:rFonts w:asciiTheme="minorHAnsi" w:hAnsiTheme="minorHAnsi" w:cstheme="minorHAnsi"/>
+                <w:sz w:val="22"/>
+              </w:rPr>
+              <w:t>Vien</w:t>
+            </w:r>
+            <w:proofErr w:type="spellEnd"/>
+          </w:p>
+        </w:tc>
+      </w:tr>
+      <w:tr>
+        <w:trPr>
+          <w:trHeight w:val="397"/>
+        </w:trPr>
+        <w:tc>
+          <w:tcPr>
+            <w:tcW w:w="2155" w:type="dxa"/>
+            <w:hideMark/>
+          </w:tcPr>
+          <w:p>
+            <w:pPr>
+              <w:rPr>
+                <w:rFonts w:asciiTheme="minorHAnsi" w:hAnsiTheme="minorHAnsi" w:cstheme="minorHAnsi"/>
+                <w:sz w:val="22"/>
+              </w:rPr>
+            </w:pPr>
+            <w:r>
+              <w:rPr>
+                <w:rFonts w:asciiTheme="minorHAnsi" w:hAnsiTheme="minorHAnsi" w:cstheme="minorHAnsi"/>
+                <w:sz w:val="22"/>
+              </w:rPr>
               <w:t xml:space="preserve">Test </w:t>
             </w:r>
             <w:r>
@@ -17924,7 +17988,7 @@
                 <w:rFonts w:asciiTheme="minorHAnsi" w:hAnsiTheme="minorHAnsi" w:cstheme="minorHAnsi"/>
                 <w:sz w:val="22"/>
               </w:rPr>
-              <w:t xml:space="preserve">Tran Thanh Tung, Nguyen </w:t>
+              <w:t xml:space="preserve">Nguyen </w:t>
             </w:r>
             <w:proofErr w:type="spellStart"/>
             <w:r>
@@ -17940,17 +18004,15 @@
                 <w:rFonts w:asciiTheme="minorHAnsi" w:hAnsiTheme="minorHAnsi" w:cstheme="minorHAnsi"/>
                 <w:sz w:val="22"/>
               </w:rPr>
-              <w:t xml:space="preserve"> Hoang, Mai Van </w:t>
-            </w:r>
-            <w:proofErr w:type="spellStart"/>
-            <w:r>
-              <w:rPr>
-                <w:rFonts w:asciiTheme="minorHAnsi" w:hAnsiTheme="minorHAnsi" w:cstheme="minorHAnsi"/>
-                <w:sz w:val="22"/>
-              </w:rPr>
-              <w:t>Vien</w:t>
-            </w:r>
-            <w:proofErr w:type="spellEnd"/>
+              <w:t xml:space="preserve"> Hoang, </w:t>
+            </w:r>
+            <w:r>
+              <w:rPr>
+                <w:rFonts w:asciiTheme="minorHAnsi" w:hAnsiTheme="minorHAnsi" w:cstheme="minorHAnsi"/>
+                <w:sz w:val="22"/>
+              </w:rPr>
+              <w:t>Ha Viet Dung</w:t>
+            </w:r>
           </w:p>
         </w:tc>
       </w:tr>
@@ -18211,7 +18273,15 @@
                 <w:rFonts w:asciiTheme="minorHAnsi" w:hAnsiTheme="minorHAnsi" w:cstheme="minorHAnsi"/>
                 <w:sz w:val="22"/>
               </w:rPr>
-              <w:t>Review members’ work achievements during the week and report the project’s progress and status.</w:t>
+              <w:t xml:space="preserve">Review members’ work achievements during the week and report the </w:t>
+            </w:r>
+            <w:r>
+              <w:rPr>
+                <w:rFonts w:asciiTheme="minorHAnsi" w:hAnsiTheme="minorHAnsi" w:cstheme="minorHAnsi"/>
+                <w:sz w:val="22"/>
+              </w:rPr>
+              <w:lastRenderedPageBreak/>
+              <w:t>project’s progress and status.</w:t>
             </w:r>
           </w:p>
         </w:tc>
@@ -18232,6 +18302,7 @@
                 <w:rFonts w:asciiTheme="minorHAnsi" w:hAnsiTheme="minorHAnsi" w:cstheme="minorHAnsi"/>
                 <w:sz w:val="22"/>
               </w:rPr>
+              <w:lastRenderedPageBreak/>
               <w:t xml:space="preserve">Every </w:t>
             </w:r>
             <w:proofErr w:type="spellStart"/>
@@ -18289,7 +18360,6 @@
                 <w:bCs/>
                 <w:sz w:val="22"/>
               </w:rPr>
-              <w:lastRenderedPageBreak/>
               <w:t>Daily meeting</w:t>
             </w:r>
           </w:p>
@@ -19235,9 +19305,8 @@
     </w:p>
     <w:tbl>
       <w:tblPr>
-        <w:tblStyle w:val="Kiu2"/>
+        <w:tblStyle w:val="TableGrid"/>
         <w:tblW w:w="8788" w:type="dxa"/>
-        <w:tblInd w:w="279" w:type="dxa"/>
         <w:tblLook w:val="04A0" w:firstRow="1" w:lastRow="0" w:firstColumn="1" w:lastColumn="0" w:noHBand="0" w:noVBand="1"/>
       </w:tblPr>
       <w:tblGrid>
@@ -19246,30 +19315,26 @@
       </w:tblGrid>
       <w:tr>
         <w:trPr>
-          <w:cnfStyle w:val="100000000000" w:firstRow="1" w:lastRow="0" w:firstColumn="0" w:lastColumn="0" w:oddVBand="0" w:evenVBand="0" w:oddHBand="0" w:evenHBand="0" w:firstRowFirstColumn="0" w:firstRowLastColumn="0" w:lastRowFirstColumn="0" w:lastRowLastColumn="0"/>
           <w:trHeight w:val="397"/>
         </w:trPr>
         <w:tc>
           <w:tcPr>
             <w:tcW w:w="3260" w:type="dxa"/>
-            <w:shd w:val="clear" w:color="auto" w:fill="FFE8E1"/>
-            <w:hideMark/>
-          </w:tcPr>
-          <w:p>
-            <w:pPr>
-              <w:rPr>
-                <w:rFonts w:asciiTheme="minorHAnsi" w:hAnsiTheme="minorHAnsi" w:cstheme="minorHAnsi"/>
+            <w:hideMark/>
+          </w:tcPr>
+          <w:p>
+            <w:pPr>
+              <w:rPr>
+                <w:rFonts w:cstheme="minorHAnsi"/>
                 <w:b/>
                 <w:bCs/>
-                <w:sz w:val="22"/>
-              </w:rPr>
-            </w:pPr>
-            <w:r>
-              <w:rPr>
-                <w:rFonts w:asciiTheme="minorHAnsi" w:hAnsiTheme="minorHAnsi" w:cstheme="minorHAnsi"/>
+              </w:rPr>
+            </w:pPr>
+            <w:r>
+              <w:rPr>
+                <w:rFonts w:cstheme="minorHAnsi"/>
                 <w:b/>
                 <w:bCs/>
-                <w:sz w:val="22"/>
               </w:rPr>
               <w:t>Programming languages</w:t>
             </w:r>
@@ -19278,50 +19343,43 @@
         <w:tc>
           <w:tcPr>
             <w:tcW w:w="5528" w:type="dxa"/>
-            <w:shd w:val="clear" w:color="auto" w:fill="FFE8E1"/>
-            <w:hideMark/>
-          </w:tcPr>
-          <w:p>
-            <w:pPr>
-              <w:rPr>
-                <w:rFonts w:asciiTheme="minorHAnsi" w:hAnsiTheme="minorHAnsi" w:cstheme="minorHAnsi"/>
-                <w:sz w:val="22"/>
-              </w:rPr>
-            </w:pPr>
-            <w:r>
-              <w:rPr>
-                <w:rFonts w:asciiTheme="minorHAnsi" w:hAnsiTheme="minorHAnsi" w:cstheme="minorHAnsi"/>
-                <w:sz w:val="22"/>
+            <w:hideMark/>
+          </w:tcPr>
+          <w:p>
+            <w:pPr>
+              <w:rPr>
+                <w:rFonts w:cstheme="minorHAnsi"/>
+              </w:rPr>
+            </w:pPr>
+            <w:r>
+              <w:rPr>
+                <w:rFonts w:cstheme="minorHAnsi"/>
               </w:rPr>
               <w:t>C#, Python</w:t>
             </w:r>
             <w:r>
               <w:rPr>
-                <w:rFonts w:asciiTheme="minorHAnsi" w:hAnsiTheme="minorHAnsi" w:cstheme="minorHAnsi"/>
-                <w:sz w:val="22"/>
+                <w:rFonts w:cstheme="minorHAnsi"/>
               </w:rPr>
               <w:t xml:space="preserve">, </w:t>
             </w:r>
             <w:r>
               <w:rPr>
-                <w:rFonts w:asciiTheme="minorHAnsi" w:hAnsiTheme="minorHAnsi" w:cstheme="minorHAnsi"/>
-                <w:sz w:val="22"/>
+                <w:rFonts w:cstheme="minorHAnsi"/>
               </w:rPr>
               <w:t xml:space="preserve">Html, </w:t>
             </w:r>
             <w:proofErr w:type="spellStart"/>
             <w:r>
               <w:rPr>
-                <w:rFonts w:asciiTheme="minorHAnsi" w:hAnsiTheme="minorHAnsi" w:cstheme="minorHAnsi"/>
-                <w:sz w:val="22"/>
+                <w:rFonts w:cstheme="minorHAnsi"/>
               </w:rPr>
               <w:t>Css</w:t>
             </w:r>
             <w:proofErr w:type="spellEnd"/>
             <w:r>
               <w:rPr>
-                <w:rFonts w:asciiTheme="minorHAnsi" w:hAnsiTheme="minorHAnsi" w:cstheme="minorHAnsi"/>
-                <w:sz w:val="22"/>
+                <w:rFonts w:cstheme="minorHAnsi"/>
               </w:rPr>
               <w:t>, JavaScript, TypeScript</w:t>
             </w:r>
@@ -19340,18 +19398,16 @@
           <w:p>
             <w:pPr>
               <w:rPr>
-                <w:rFonts w:asciiTheme="minorHAnsi" w:hAnsiTheme="minorHAnsi" w:cstheme="minorHAnsi"/>
+                <w:rFonts w:cstheme="minorHAnsi"/>
                 <w:b/>
                 <w:bCs/>
-                <w:sz w:val="22"/>
-              </w:rPr>
-            </w:pPr>
-            <w:r>
-              <w:rPr>
-                <w:rFonts w:asciiTheme="minorHAnsi" w:hAnsiTheme="minorHAnsi" w:cstheme="minorHAnsi"/>
+              </w:rPr>
+            </w:pPr>
+            <w:r>
+              <w:rPr>
+                <w:rFonts w:cstheme="minorHAnsi"/>
                 <w:b/>
                 <w:bCs/>
-                <w:sz w:val="22"/>
               </w:rPr>
               <w:t>Framework</w:t>
             </w:r>
@@ -19365,14 +19421,12 @@
           <w:p>
             <w:pPr>
               <w:rPr>
-                <w:rFonts w:asciiTheme="minorHAnsi" w:hAnsiTheme="minorHAnsi" w:cstheme="minorHAnsi"/>
-                <w:sz w:val="22"/>
-              </w:rPr>
-            </w:pPr>
-            <w:r>
-              <w:rPr>
-                <w:rFonts w:asciiTheme="minorHAnsi" w:hAnsiTheme="minorHAnsi" w:cstheme="minorHAnsi"/>
-                <w:sz w:val="22"/>
+                <w:rFonts w:cstheme="minorHAnsi"/>
+              </w:rPr>
+            </w:pPr>
+            <w:r>
+              <w:rPr>
+                <w:rFonts w:cstheme="minorHAnsi"/>
               </w:rPr>
               <w:t>ASP.Net core API, Angular 8, React Native</w:t>
             </w:r>
@@ -19391,18 +19445,16 @@
           <w:p>
             <w:pPr>
               <w:rPr>
-                <w:rFonts w:asciiTheme="minorHAnsi" w:hAnsiTheme="minorHAnsi" w:cstheme="minorHAnsi"/>
+                <w:rFonts w:cstheme="minorHAnsi"/>
                 <w:b/>
                 <w:bCs/>
-                <w:sz w:val="22"/>
-              </w:rPr>
-            </w:pPr>
-            <w:r>
-              <w:rPr>
-                <w:rFonts w:asciiTheme="minorHAnsi" w:hAnsiTheme="minorHAnsi" w:cstheme="minorHAnsi"/>
+              </w:rPr>
+            </w:pPr>
+            <w:r>
+              <w:rPr>
+                <w:rFonts w:cstheme="minorHAnsi"/>
                 <w:b/>
                 <w:bCs/>
-                <w:sz w:val="22"/>
               </w:rPr>
               <w:t>API</w:t>
             </w:r>
@@ -19416,46 +19468,36 @@
           <w:p>
             <w:pPr>
               <w:rPr>
-                <w:rFonts w:asciiTheme="minorHAnsi" w:hAnsiTheme="minorHAnsi" w:cstheme="minorHAnsi"/>
-                <w:sz w:val="22"/>
-              </w:rPr>
-            </w:pPr>
-            <w:r>
-              <w:rPr>
-                <w:rFonts w:asciiTheme="minorHAnsi" w:hAnsiTheme="minorHAnsi" w:cstheme="minorHAnsi"/>
-                <w:sz w:val="22"/>
-              </w:rPr>
-              <w:t>API</w:t>
-            </w:r>
-            <w:r>
-              <w:rPr>
-                <w:rFonts w:asciiTheme="minorHAnsi" w:hAnsiTheme="minorHAnsi" w:cstheme="minorHAnsi"/>
-                <w:sz w:val="22"/>
-              </w:rPr>
-              <w:t xml:space="preserve"> </w:t>
-            </w:r>
+                <w:rFonts w:cstheme="minorHAnsi"/>
+              </w:rPr>
+            </w:pPr>
             <w:proofErr w:type="spellStart"/>
             <w:r>
               <w:rPr>
-                <w:rFonts w:asciiTheme="minorHAnsi" w:hAnsiTheme="minorHAnsi" w:cstheme="minorHAnsi"/>
-                <w:sz w:val="22"/>
+                <w:rFonts w:cstheme="minorHAnsi"/>
               </w:rPr>
               <w:t>Clarifai</w:t>
             </w:r>
             <w:proofErr w:type="spellEnd"/>
             <w:r>
               <w:rPr>
-                <w:rFonts w:asciiTheme="minorHAnsi" w:hAnsiTheme="minorHAnsi" w:cstheme="minorHAnsi"/>
-                <w:sz w:val="22"/>
-              </w:rPr>
-              <w:t>, Google cloud Vision API</w:t>
-            </w:r>
-          </w:p>
-          <w:p>
-            <w:pPr>
-              <w:rPr>
-                <w:rFonts w:asciiTheme="minorHAnsi" w:hAnsiTheme="minorHAnsi" w:cstheme="minorHAnsi"/>
-                <w:sz w:val="22"/>
+                <w:rFonts w:cstheme="minorHAnsi"/>
+              </w:rPr>
+              <w:t xml:space="preserve">, </w:t>
+            </w:r>
+            <w:proofErr w:type="spellStart"/>
+            <w:r>
+              <w:rPr>
+                <w:rFonts w:cstheme="minorHAnsi"/>
+              </w:rPr>
+              <w:t>ZaloPay</w:t>
+            </w:r>
+            <w:proofErr w:type="spellEnd"/>
+          </w:p>
+          <w:p>
+            <w:pPr>
+              <w:rPr>
+                <w:rFonts w:cstheme="minorHAnsi"/>
               </w:rPr>
             </w:pPr>
           </w:p>
@@ -19473,18 +19515,16 @@
           <w:p>
             <w:pPr>
               <w:rPr>
-                <w:rFonts w:asciiTheme="minorHAnsi" w:hAnsiTheme="minorHAnsi" w:cstheme="minorHAnsi"/>
+                <w:rFonts w:cstheme="minorHAnsi"/>
                 <w:b/>
                 <w:bCs/>
-                <w:sz w:val="22"/>
-              </w:rPr>
-            </w:pPr>
-            <w:r>
-              <w:rPr>
-                <w:rFonts w:asciiTheme="minorHAnsi" w:hAnsiTheme="minorHAnsi" w:cstheme="minorHAnsi"/>
+              </w:rPr>
+            </w:pPr>
+            <w:r>
+              <w:rPr>
+                <w:rFonts w:cstheme="minorHAnsi"/>
                 <w:b/>
                 <w:bCs/>
-                <w:sz w:val="22"/>
               </w:rPr>
               <w:t>DBMS</w:t>
             </w:r>
@@ -19498,14 +19538,12 @@
           <w:p>
             <w:pPr>
               <w:rPr>
-                <w:rFonts w:asciiTheme="minorHAnsi" w:hAnsiTheme="minorHAnsi" w:cstheme="minorHAnsi"/>
-                <w:sz w:val="22"/>
-              </w:rPr>
-            </w:pPr>
-            <w:r>
-              <w:rPr>
-                <w:rFonts w:asciiTheme="minorHAnsi" w:hAnsiTheme="minorHAnsi" w:cstheme="minorHAnsi"/>
-                <w:sz w:val="22"/>
+                <w:rFonts w:cstheme="minorHAnsi"/>
+              </w:rPr>
+            </w:pPr>
+            <w:r>
+              <w:rPr>
+                <w:rFonts w:cstheme="minorHAnsi"/>
               </w:rPr>
               <w:t>SQL Server</w:t>
             </w:r>
@@ -19524,18 +19562,16 @@
           <w:p>
             <w:pPr>
               <w:rPr>
-                <w:rFonts w:asciiTheme="minorHAnsi" w:hAnsiTheme="minorHAnsi" w:cstheme="minorHAnsi"/>
+                <w:rFonts w:cstheme="minorHAnsi"/>
                 <w:b/>
                 <w:bCs/>
-                <w:sz w:val="22"/>
-              </w:rPr>
-            </w:pPr>
-            <w:r>
-              <w:rPr>
-                <w:rFonts w:asciiTheme="minorHAnsi" w:hAnsiTheme="minorHAnsi" w:cstheme="minorHAnsi"/>
+              </w:rPr>
+            </w:pPr>
+            <w:r>
+              <w:rPr>
+                <w:rFonts w:cstheme="minorHAnsi"/>
                 <w:b/>
                 <w:bCs/>
-                <w:sz w:val="22"/>
               </w:rPr>
               <w:t>IDEs/Editors</w:t>
             </w:r>
@@ -19549,21 +19585,18 @@
           <w:p>
             <w:pPr>
               <w:rPr>
-                <w:rFonts w:asciiTheme="minorHAnsi" w:hAnsiTheme="minorHAnsi" w:cstheme="minorHAnsi"/>
-                <w:sz w:val="22"/>
-              </w:rPr>
-            </w:pPr>
-            <w:r>
-              <w:rPr>
-                <w:rFonts w:asciiTheme="minorHAnsi" w:hAnsiTheme="minorHAnsi" w:cstheme="minorHAnsi"/>
-                <w:sz w:val="22"/>
+                <w:rFonts w:cstheme="minorHAnsi"/>
+              </w:rPr>
+            </w:pPr>
+            <w:r>
+              <w:rPr>
+                <w:rFonts w:cstheme="minorHAnsi"/>
               </w:rPr>
               <w:t>Visual Studio Code,</w:t>
             </w:r>
             <w:r>
               <w:rPr>
-                <w:rFonts w:asciiTheme="minorHAnsi" w:hAnsiTheme="minorHAnsi" w:cstheme="minorHAnsi"/>
-                <w:sz w:val="22"/>
+                <w:rFonts w:cstheme="minorHAnsi"/>
               </w:rPr>
               <w:t xml:space="preserve"> Visual Studio 2019</w:t>
             </w:r>
@@ -19582,18 +19615,16 @@
           <w:p>
             <w:pPr>
               <w:rPr>
-                <w:rFonts w:asciiTheme="minorHAnsi" w:hAnsiTheme="minorHAnsi" w:cstheme="minorHAnsi"/>
+                <w:rFonts w:cstheme="minorHAnsi"/>
                 <w:b/>
                 <w:bCs/>
-                <w:sz w:val="22"/>
-              </w:rPr>
-            </w:pPr>
-            <w:r>
-              <w:rPr>
-                <w:rFonts w:asciiTheme="minorHAnsi" w:hAnsiTheme="minorHAnsi" w:cstheme="minorHAnsi"/>
+              </w:rPr>
+            </w:pPr>
+            <w:r>
+              <w:rPr>
+                <w:rFonts w:cstheme="minorHAnsi"/>
                 <w:b/>
                 <w:bCs/>
-                <w:sz w:val="22"/>
               </w:rPr>
               <w:t>UML tools</w:t>
             </w:r>
@@ -19607,14 +19638,12 @@
           <w:p>
             <w:pPr>
               <w:rPr>
-                <w:rFonts w:asciiTheme="minorHAnsi" w:hAnsiTheme="minorHAnsi" w:cstheme="minorHAnsi"/>
-                <w:sz w:val="22"/>
-              </w:rPr>
-            </w:pPr>
-            <w:r>
-              <w:rPr>
-                <w:rFonts w:asciiTheme="minorHAnsi" w:hAnsiTheme="minorHAnsi" w:cstheme="minorHAnsi"/>
-                <w:sz w:val="22"/>
+                <w:rFonts w:cstheme="minorHAnsi"/>
+              </w:rPr>
+            </w:pPr>
+            <w:r>
+              <w:rPr>
+                <w:rFonts w:cstheme="minorHAnsi"/>
               </w:rPr>
               <w:t>Visio, Lucid chart, draw.io</w:t>
             </w:r>
@@ -19633,18 +19662,16 @@
           <w:p>
             <w:pPr>
               <w:rPr>
-                <w:rFonts w:asciiTheme="minorHAnsi" w:hAnsiTheme="minorHAnsi" w:cstheme="minorHAnsi"/>
+                <w:rFonts w:cstheme="minorHAnsi"/>
                 <w:b/>
                 <w:bCs/>
-                <w:sz w:val="22"/>
-              </w:rPr>
-            </w:pPr>
-            <w:r>
-              <w:rPr>
-                <w:rFonts w:asciiTheme="minorHAnsi" w:hAnsiTheme="minorHAnsi" w:cstheme="minorHAnsi"/>
+              </w:rPr>
+            </w:pPr>
+            <w:r>
+              <w:rPr>
+                <w:rFonts w:cstheme="minorHAnsi"/>
                 <w:b/>
                 <w:bCs/>
-                <w:sz w:val="22"/>
               </w:rPr>
               <w:t>Version Control</w:t>
             </w:r>
@@ -19658,14 +19685,12 @@
           <w:p>
             <w:pPr>
               <w:rPr>
-                <w:rFonts w:asciiTheme="minorHAnsi" w:hAnsiTheme="minorHAnsi" w:cstheme="minorHAnsi"/>
-                <w:sz w:val="22"/>
-              </w:rPr>
-            </w:pPr>
-            <w:r>
-              <w:rPr>
-                <w:rFonts w:asciiTheme="minorHAnsi" w:hAnsiTheme="minorHAnsi" w:cstheme="minorHAnsi"/>
-                <w:sz w:val="22"/>
+                <w:rFonts w:cstheme="minorHAnsi"/>
+              </w:rPr>
+            </w:pPr>
+            <w:r>
+              <w:rPr>
+                <w:rFonts w:cstheme="minorHAnsi"/>
               </w:rPr>
               <w:t>Git hub</w:t>
             </w:r>
@@ -19684,18 +19709,16 @@
           <w:p>
             <w:pPr>
               <w:rPr>
-                <w:rFonts w:asciiTheme="minorHAnsi" w:hAnsiTheme="minorHAnsi" w:cstheme="minorHAnsi"/>
+                <w:rFonts w:cstheme="minorHAnsi"/>
                 <w:b/>
                 <w:bCs/>
-                <w:sz w:val="22"/>
-              </w:rPr>
-            </w:pPr>
-            <w:r>
-              <w:rPr>
-                <w:rFonts w:asciiTheme="minorHAnsi" w:hAnsiTheme="minorHAnsi" w:cstheme="minorHAnsi"/>
+              </w:rPr>
+            </w:pPr>
+            <w:r>
+              <w:rPr>
+                <w:rFonts w:cstheme="minorHAnsi"/>
                 <w:b/>
                 <w:bCs/>
-                <w:sz w:val="22"/>
               </w:rPr>
               <w:t>Deployment server</w:t>
             </w:r>
@@ -19709,14 +19732,12 @@
           <w:p>
             <w:pPr>
               <w:rPr>
-                <w:rFonts w:asciiTheme="minorHAnsi" w:hAnsiTheme="minorHAnsi" w:cstheme="minorHAnsi"/>
-                <w:sz w:val="22"/>
-              </w:rPr>
-            </w:pPr>
-            <w:r>
-              <w:rPr>
-                <w:rFonts w:asciiTheme="minorHAnsi" w:hAnsiTheme="minorHAnsi" w:cstheme="minorHAnsi"/>
-                <w:sz w:val="22"/>
+                <w:rFonts w:cstheme="minorHAnsi"/>
+              </w:rPr>
+            </w:pPr>
+            <w:r>
+              <w:rPr>
+                <w:rFonts w:cstheme="minorHAnsi"/>
               </w:rPr>
               <w:t>IIS Server (Server machine)</w:t>
             </w:r>
@@ -19735,18 +19756,16 @@
           <w:p>
             <w:pPr>
               <w:rPr>
-                <w:rFonts w:asciiTheme="minorHAnsi" w:hAnsiTheme="minorHAnsi" w:cstheme="minorHAnsi"/>
+                <w:rFonts w:cstheme="minorHAnsi"/>
                 <w:b/>
                 <w:bCs/>
-                <w:sz w:val="22"/>
-              </w:rPr>
-            </w:pPr>
-            <w:r>
-              <w:rPr>
-                <w:rFonts w:asciiTheme="minorHAnsi" w:hAnsiTheme="minorHAnsi" w:cstheme="minorHAnsi"/>
+              </w:rPr>
+            </w:pPr>
+            <w:r>
+              <w:rPr>
+                <w:rFonts w:cstheme="minorHAnsi"/>
                 <w:b/>
                 <w:bCs/>
-                <w:sz w:val="22"/>
               </w:rPr>
               <w:t>Project management tool</w:t>
             </w:r>
@@ -19760,16 +19779,14 @@
           <w:p>
             <w:pPr>
               <w:rPr>
-                <w:rFonts w:asciiTheme="minorHAnsi" w:hAnsiTheme="minorHAnsi" w:cstheme="minorHAnsi"/>
-                <w:sz w:val="22"/>
-              </w:rPr>
-            </w:pPr>
-            <w:r>
-              <w:rPr>
-                <w:rFonts w:asciiTheme="minorHAnsi" w:hAnsiTheme="minorHAnsi" w:cstheme="minorHAnsi"/>
-                <w:sz w:val="22"/>
-              </w:rPr>
-              <w:t>Microsoft Project</w:t>
+                <w:rFonts w:cstheme="minorHAnsi"/>
+              </w:rPr>
+            </w:pPr>
+            <w:r>
+              <w:rPr>
+                <w:rFonts w:cstheme="minorHAnsi"/>
+              </w:rPr>
+              <w:t>Trello</w:t>
             </w:r>
           </w:p>
         </w:tc>
@@ -19786,6 +19803,7 @@
       </w:pPr>
       <w:bookmarkStart w:id="19" w:name="_Toc62069340"/>
       <w:r>
+        <w:lastRenderedPageBreak/>
         <w:t>6.2</w:t>
       </w:r>
       <w:r>
@@ -19802,11 +19820,7 @@
         </w:rPr>
       </w:pPr>
       <w:r>
-        <w:t xml:space="preserve">We use Git hub and Google drive as our primary tool for sharing, editing and version control of our documents, along with Status Reports with-in each document. It allows us to see what is </w:t>
-      </w:r>
-      <w:r>
-        <w:lastRenderedPageBreak/>
-        <w:t>changed in the documents and who is responsible for that change, reverse and simultaneously compare between versions of the document.</w:t>
+        <w:t>We use Git hub and Google drive as our primary tool for sharing, editing and version control of our documents, along with Status Reports with-in each document. It allows us to see what is changed in the documents and who is responsible for that change, reverse and simultaneously compare between versions of the document.</w:t>
       </w:r>
     </w:p>
     <w:p>
@@ -19850,7 +19864,7 @@
 </file>
 
 <file path=word/numbering.xml><?xml version="1.0" encoding="utf-8"?>
-<w:numbering xmlns:wpc="http://schemas.microsoft.com/office/word/2010/wordprocessingCanvas" xmlns:cx="http://schemas.microsoft.com/office/drawing/2014/chartex" xmlns:cx1="http://schemas.microsoft.com/office/drawing/2015/9/8/chartex" xmlns:cx2="http://schemas.microsoft.com/office/drawing/2015/10/21/chartex" xmlns:cx3="http://schemas.microsoft.com/office/drawing/2016/5/9/chartex" xmlns:cx4="http://schemas.microsoft.com/office/drawing/2016/5/10/chartex" xmlns:cx5="http://schemas.microsoft.com/office/drawing/2016/5/11/chartex" xmlns:cx6="http://schemas.microsoft.com/office/drawing/2016/5/12/chartex" xmlns:cx7="http://schemas.microsoft.com/office/drawing/2016/5/13/chartex" xmlns:cx8="http://schemas.microsoft.com/office/drawing/2016/5/14/chartex" xmlns:mc="http://schemas.openxmlformats.org/markup-compatibility/2006" xmlns:aink="http://schemas.microsoft.com/office/drawing/2016/ink" xmlns:am3d="http://schemas.microsoft.com/office/drawing/2017/model3d" xmlns:o="urn:schemas-microsoft-com:office:office" xmlns:r="http://schemas.openxmlformats.org/officeDocument/2006/relationships" xmlns:m="http://schemas.openxmlformats.org/officeDocument/2006/math" xmlns:v="urn:schemas-microsoft-com:vml" xmlns:wp14="http://schemas.microsoft.com/office/word/2010/wordprocessingDrawing" xmlns:wp="http://schemas.openxmlformats.org/drawingml/2006/wordprocessingDrawing" xmlns:w10="urn:schemas-microsoft-com:office:word" xmlns:w="http://schemas.openxmlformats.org/wordprocessingml/2006/main" xmlns:w14="http://schemas.microsoft.com/office/word/2010/wordml" xmlns:w15="http://schemas.microsoft.com/office/word/2012/wordml" xmlns:w16cex="http://schemas.microsoft.com/office/word/2018/wordml/cex" xmlns:w16cid="http://schemas.microsoft.com/office/word/2016/wordml/cid" xmlns:w16="http://schemas.microsoft.com/office/word/2018/wordml" xmlns:w16se="http://schemas.microsoft.com/office/word/2015/wordml/symex" xmlns:wpg="http://schemas.microsoft.com/office/word/2010/wordprocessingGroup" xmlns:wpi="http://schemas.microsoft.com/office/word/2010/wordprocessingInk" xmlns:wne="http://schemas.microsoft.com/office/word/2006/wordml" xmlns:wps="http://schemas.microsoft.com/office/word/2010/wordprocessingShape" mc:Ignorable="w14 w15 w16se w16cid w16 w16cex wp14">
+<w:numbering xmlns:wpc="http://schemas.microsoft.com/office/word/2010/wordprocessingCanvas" xmlns:cx="http://schemas.microsoft.com/office/drawing/2014/chartex" xmlns:cx1="http://schemas.microsoft.com/office/drawing/2015/9/8/chartex" xmlns:cx2="http://schemas.microsoft.com/office/drawing/2015/10/21/chartex" xmlns:cx3="http://schemas.microsoft.com/office/drawing/2016/5/9/chartex" xmlns:cx4="http://schemas.microsoft.com/office/drawing/2016/5/10/chartex" xmlns:cx5="http://schemas.microsoft.com/office/drawing/2016/5/11/chartex" xmlns:cx6="http://schemas.microsoft.com/office/drawing/2016/5/12/chartex" xmlns:cx7="http://schemas.microsoft.com/office/drawing/2016/5/13/chartex" xmlns:cx8="http://schemas.microsoft.com/office/drawing/2016/5/14/chartex" xmlns:mc="http://schemas.openxmlformats.org/markup-compatibility/2006" xmlns:aink="http://schemas.microsoft.com/office/drawing/2016/ink" xmlns:am3d="http://schemas.microsoft.com/office/drawing/2017/model3d" xmlns:o="urn:schemas-microsoft-com:office:office" xmlns:r="http://schemas.openxmlformats.org/officeDocument/2006/relationships" xmlns:m="http://schemas.openxmlformats.org/officeDocument/2006/math" xmlns:v="urn:schemas-microsoft-com:vml" xmlns:wp14="http://schemas.microsoft.com/office/word/2010/wordprocessingDrawing" xmlns:wp="http://schemas.openxmlformats.org/drawingml/2006/wordprocessingDrawing" xmlns:w10="urn:schemas-microsoft-com:office:word" xmlns:w="http://schemas.openxmlformats.org/wordprocessingml/2006/main" xmlns:w14="http://schemas.microsoft.com/office/word/2010/wordml" xmlns:w15="http://schemas.microsoft.com/office/word/2012/wordml" xmlns:w16cex="http://schemas.microsoft.com/office/word/2018/wordml/cex" xmlns:w16cid="http://schemas.microsoft.com/office/word/2016/wordml/cid" xmlns:w16="http://schemas.microsoft.com/office/word/2018/wordml" xmlns:w16sdtdh="http://schemas.microsoft.com/office/word/2020/wordml/sdtdatahash" xmlns:w16se="http://schemas.microsoft.com/office/word/2015/wordml/symex" xmlns:wpg="http://schemas.microsoft.com/office/word/2010/wordprocessingGroup" xmlns:wpi="http://schemas.microsoft.com/office/word/2010/wordprocessingInk" xmlns:wne="http://schemas.microsoft.com/office/word/2006/wordml" xmlns:wps="http://schemas.microsoft.com/office/word/2010/wordprocessingShape" mc:Ignorable="w14 w15 w16se w16cid w16 w16cex w16sdtdh wp14">
   <w:abstractNum w:abstractNumId="0" w15:restartNumberingAfterBreak="0">
     <w:nsid w:val="0A116C20"/>
     <w:multiLevelType w:val="hybridMultilevel"/>
@@ -20667,7 +20681,7 @@
 </file>
 
 <file path=word/styles.xml><?xml version="1.0" encoding="utf-8"?>
-<w:styles xmlns:mc="http://schemas.openxmlformats.org/markup-compatibility/2006" xmlns:r="http://schemas.openxmlformats.org/officeDocument/2006/relationships" xmlns:w="http://schemas.openxmlformats.org/wordprocessingml/2006/main" xmlns:w14="http://schemas.microsoft.com/office/word/2010/wordml" xmlns:w15="http://schemas.microsoft.com/office/word/2012/wordml" xmlns:w16cex="http://schemas.microsoft.com/office/word/2018/wordml/cex" xmlns:w16cid="http://schemas.microsoft.com/office/word/2016/wordml/cid" xmlns:w16="http://schemas.microsoft.com/office/word/2018/wordml" xmlns:w16se="http://schemas.microsoft.com/office/word/2015/wordml/symex" mc:Ignorable="w14 w15 w16se w16cid w16 w16cex">
+<w:styles xmlns:mc="http://schemas.openxmlformats.org/markup-compatibility/2006" xmlns:r="http://schemas.openxmlformats.org/officeDocument/2006/relationships" xmlns:w="http://schemas.openxmlformats.org/wordprocessingml/2006/main" xmlns:w14="http://schemas.microsoft.com/office/word/2010/wordml" xmlns:w15="http://schemas.microsoft.com/office/word/2012/wordml" xmlns:w16cex="http://schemas.microsoft.com/office/word/2018/wordml/cex" xmlns:w16cid="http://schemas.microsoft.com/office/word/2016/wordml/cid" xmlns:w16="http://schemas.microsoft.com/office/word/2018/wordml" xmlns:w16sdtdh="http://schemas.microsoft.com/office/word/2020/wordml/sdtdatahash" xmlns:w16se="http://schemas.microsoft.com/office/word/2015/wordml/symex" mc:Ignorable="w14 w15 w16se w16cid w16 w16cex w16sdtdh">
   <w:docDefaults>
     <w:rPrDefault>
       <w:rPr>

</xml_diff>